<commit_message>
Added additional data sources
</commit_message>
<xml_diff>
--- a/PROJECT2-Cohort6.docx
+++ b/PROJECT2-Cohort6.docx
@@ -1,6 +1,6 @@
 
 <file path=word/document.xml><?xml version="1.0" encoding="utf-8"?>
-<w:document xmlns:wpc="http://schemas.microsoft.com/office/word/2010/wordprocessingCanvas" xmlns:cx="http://schemas.microsoft.com/office/drawing/2014/chartex" xmlns:cx1="http://schemas.microsoft.com/office/drawing/2015/9/8/chartex" xmlns:cx2="http://schemas.microsoft.com/office/drawing/2015/10/21/chartex" xmlns:cx3="http://schemas.microsoft.com/office/drawing/2016/5/9/chartex" xmlns:cx4="http://schemas.microsoft.com/office/drawing/2016/5/10/chartex" xmlns:cx5="http://schemas.microsoft.com/office/drawing/2016/5/11/chartex" xmlns:cx6="http://schemas.microsoft.com/office/drawing/2016/5/12/chartex" xmlns:cx7="http://schemas.microsoft.com/office/drawing/2016/5/13/chartex" xmlns:cx8="http://schemas.microsoft.com/office/drawing/2016/5/14/chartex" xmlns:mc="http://schemas.openxmlformats.org/markup-compatibility/2006" xmlns:aink="http://schemas.microsoft.com/office/drawing/2016/ink" xmlns:am3d="http://schemas.microsoft.com/office/drawing/2017/model3d" xmlns:o="urn:schemas-microsoft-com:office:office" xmlns:r="http://schemas.openxmlformats.org/officeDocument/2006/relationships" xmlns:m="http://schemas.openxmlformats.org/officeDocument/2006/math" xmlns:v="urn:schemas-microsoft-com:vml" xmlns:wp14="http://schemas.microsoft.com/office/word/2010/wordprocessingDrawing" xmlns:wp="http://schemas.openxmlformats.org/drawingml/2006/wordprocessingDrawing" xmlns:w10="urn:schemas-microsoft-com:office:word" xmlns:w="http://schemas.openxmlformats.org/wordprocessingml/2006/main" xmlns:w14="http://schemas.microsoft.com/office/word/2010/wordml" xmlns:w15="http://schemas.microsoft.com/office/word/2012/wordml" xmlns:w16cid="http://schemas.microsoft.com/office/word/2016/wordml/cid" xmlns:w16se="http://schemas.microsoft.com/office/word/2015/wordml/symex" xmlns:wpg="http://schemas.microsoft.com/office/word/2010/wordprocessingGroup" xmlns:wpi="http://schemas.microsoft.com/office/word/2010/wordprocessingInk" xmlns:wne="http://schemas.microsoft.com/office/word/2006/wordml" xmlns:wps="http://schemas.microsoft.com/office/word/2010/wordprocessingShape" mc:Ignorable="w14 w15 w16se w16cid wp14">
+<w:document xmlns:wpc="http://schemas.microsoft.com/office/word/2010/wordprocessingCanvas" xmlns:cx="http://schemas.microsoft.com/office/drawing/2014/chartex" xmlns:cx1="http://schemas.microsoft.com/office/drawing/2015/9/8/chartex" xmlns:mc="http://schemas.openxmlformats.org/markup-compatibility/2006" xmlns:o="urn:schemas-microsoft-com:office:office" xmlns:r="http://schemas.openxmlformats.org/officeDocument/2006/relationships" xmlns:m="http://schemas.openxmlformats.org/officeDocument/2006/math" xmlns:v="urn:schemas-microsoft-com:vml" xmlns:wp14="http://schemas.microsoft.com/office/word/2010/wordprocessingDrawing" xmlns:wp="http://schemas.openxmlformats.org/drawingml/2006/wordprocessingDrawing" xmlns:w10="urn:schemas-microsoft-com:office:word" xmlns:w="http://schemas.openxmlformats.org/wordprocessingml/2006/main" xmlns:w14="http://schemas.microsoft.com/office/word/2010/wordml" xmlns:w15="http://schemas.microsoft.com/office/word/2012/wordml" xmlns:w16se="http://schemas.microsoft.com/office/word/2015/wordml/symex" xmlns:wpg="http://schemas.microsoft.com/office/word/2010/wordprocessingGroup" xmlns:wpi="http://schemas.microsoft.com/office/word/2010/wordprocessingInk" xmlns:wne="http://schemas.microsoft.com/office/word/2006/wordml" xmlns:wps="http://schemas.microsoft.com/office/word/2010/wordprocessingShape" mc:Ignorable="w14 w15 w16se wp14">
   <w:body>
     <w:p>
       <w:pPr>
@@ -616,14 +616,22 @@
         <w:rPr>
           <w:rFonts w:ascii="Candara" w:hAnsi="Candara" w:cs="Thonburi"/>
         </w:rPr>
-        <w:t xml:space="preserve"> from </w:t>
-      </w:r>
-      <w:r>
-        <w:rPr>
-          <w:rFonts w:ascii="Candara" w:hAnsi="Candara" w:cs="Thonburi"/>
-        </w:rPr>
         <w:t xml:space="preserve"> </w:t>
       </w:r>
+      <w:proofErr w:type="gramStart"/>
+      <w:r>
+        <w:rPr>
+          <w:rFonts w:ascii="Candara" w:hAnsi="Candara" w:cs="Thonburi"/>
+        </w:rPr>
+        <w:t xml:space="preserve">from </w:t>
+      </w:r>
+      <w:r>
+        <w:rPr>
+          <w:rFonts w:ascii="Candara" w:hAnsi="Candara" w:cs="Thonburi"/>
+        </w:rPr>
+        <w:t xml:space="preserve"> </w:t>
+      </w:r>
+      <w:proofErr w:type="gramEnd"/>
       <w:hyperlink r:id="rId5" w:history="1">
         <w:r>
           <w:rPr>
@@ -763,19 +771,233 @@
           <w:rFonts w:ascii="Candara" w:hAnsi="Candara" w:cs="Thonburi"/>
         </w:rPr>
       </w:pPr>
-    </w:p>
-    <w:p>
-      <w:pPr>
-        <w:autoSpaceDE w:val="0"/>
-        <w:autoSpaceDN w:val="0"/>
-        <w:adjustRightInd w:val="0"/>
-        <w:spacing w:after="0" w:line="240" w:lineRule="auto"/>
-        <w:rPr>
-          <w:rFonts w:ascii="Candara" w:hAnsi="Candara" w:cs="Thonburi"/>
-        </w:rPr>
-      </w:pPr>
+      <w:r>
+        <w:rPr>
+          <w:rFonts w:ascii="Candara" w:hAnsi="Candara" w:cs="Thonburi"/>
+        </w:rPr>
+        <w:t>Created CSV with the f</w:t>
+      </w:r>
+      <w:r>
+        <w:rPr>
+          <w:rFonts w:ascii="Candara" w:hAnsi="Candara" w:cs="Thonburi"/>
+        </w:rPr>
+        <w:t>ollowing data for each district</w:t>
+      </w:r>
       <w:bookmarkStart w:id="0" w:name="_GoBack"/>
       <w:bookmarkEnd w:id="0"/>
+      <w:r>
+        <w:rPr>
+          <w:rFonts w:ascii="Candara" w:hAnsi="Candara" w:cs="Thonburi"/>
+        </w:rPr>
+        <w:t>.</w:t>
+      </w:r>
+    </w:p>
+    <w:p>
+      <w:pPr>
+        <w:pStyle w:val="ListParagraph"/>
+        <w:numPr>
+          <w:ilvl w:val="0"/>
+          <w:numId w:val="4"/>
+        </w:numPr>
+        <w:autoSpaceDE w:val="0"/>
+        <w:autoSpaceDN w:val="0"/>
+        <w:adjustRightInd w:val="0"/>
+        <w:spacing w:after="0" w:line="240" w:lineRule="auto"/>
+        <w:rPr>
+          <w:rFonts w:ascii="Candara" w:hAnsi="Candara" w:cs="Thonburi"/>
+        </w:rPr>
+      </w:pPr>
+      <w:r>
+        <w:rPr>
+          <w:rFonts w:ascii="Candara" w:hAnsi="Candara" w:cs="Thonburi"/>
+        </w:rPr>
+        <w:t>Per Pupil Expenditures – calculated by dividing general fund expenditures by average daily membership</w:t>
+      </w:r>
+    </w:p>
+    <w:p>
+      <w:pPr>
+        <w:pStyle w:val="ListParagraph"/>
+        <w:numPr>
+          <w:ilvl w:val="1"/>
+          <w:numId w:val="4"/>
+        </w:numPr>
+        <w:autoSpaceDE w:val="0"/>
+        <w:autoSpaceDN w:val="0"/>
+        <w:adjustRightInd w:val="0"/>
+        <w:spacing w:after="0" w:line="240" w:lineRule="auto"/>
+        <w:rPr>
+          <w:rFonts w:ascii="Candara" w:hAnsi="Candara" w:cs="Thonburi"/>
+        </w:rPr>
+      </w:pPr>
+      <w:r>
+        <w:rPr>
+          <w:rFonts w:ascii="Candara" w:hAnsi="Candara" w:cs="Thonburi"/>
+        </w:rPr>
+        <w:t>2018-2019 General Fund Expenditures (</w:t>
+      </w:r>
+      <w:r>
+        <w:rPr>
+          <w:rFonts w:ascii="Candara" w:hAnsi="Candara" w:cs="Thonburi"/>
+        </w:rPr>
+        <w:t>Minnesota Department of Education (MDE). General Fund unreserved Balance for FY 2013-Pre</w:t>
+      </w:r>
+      <w:r>
+        <w:rPr>
+          <w:rFonts w:ascii="Candara" w:hAnsi="Candara" w:cs="Thonburi"/>
+        </w:rPr>
+        <w:t xml:space="preserve">sent. Downloaded 4/4/2020 from </w:t>
+      </w:r>
+      <w:hyperlink r:id="rId7" w:history="1">
+        <w:r>
+          <w:rPr>
+            <w:rStyle w:val="Hyperlink"/>
+          </w:rPr>
+          <w:t>https://public.education.mn.gov/MDEAnalytics/DataTopic.jsp?TOPICID=43</w:t>
+        </w:r>
+      </w:hyperlink>
+      <w:r>
+        <w:rPr>
+          <w:rFonts w:ascii="Candara" w:hAnsi="Candara" w:cs="Thonburi"/>
+        </w:rPr>
+        <w:t>.</w:t>
+      </w:r>
+      <w:r>
+        <w:rPr>
+          <w:rFonts w:ascii="Candara" w:hAnsi="Candara" w:cs="Thonburi"/>
+        </w:rPr>
+        <w:t>)</w:t>
+      </w:r>
+    </w:p>
+    <w:p>
+      <w:pPr>
+        <w:pStyle w:val="ListParagraph"/>
+        <w:numPr>
+          <w:ilvl w:val="1"/>
+          <w:numId w:val="4"/>
+        </w:numPr>
+        <w:autoSpaceDE w:val="0"/>
+        <w:autoSpaceDN w:val="0"/>
+        <w:adjustRightInd w:val="0"/>
+        <w:spacing w:after="0" w:line="240" w:lineRule="auto"/>
+        <w:rPr>
+          <w:rFonts w:ascii="Candara" w:hAnsi="Candara" w:cs="Thonburi"/>
+        </w:rPr>
+      </w:pPr>
+      <w:r>
+        <w:rPr>
+          <w:rFonts w:ascii="Candara" w:hAnsi="Candara" w:cs="Thonburi"/>
+        </w:rPr>
+        <w:t xml:space="preserve">2019 Average Daily Membership (Minnesota Department of Education (MDE). 2019 Average Daily Membership. Downloaded 4/4/2020 from </w:t>
+      </w:r>
+      <w:hyperlink r:id="rId8" w:history="1">
+        <w:r>
+          <w:rPr>
+            <w:rStyle w:val="Hyperlink"/>
+          </w:rPr>
+          <w:t>https://public.education.mn.gov/MDEAnalytics/DataTopic.jsp?TOPICID=2</w:t>
+        </w:r>
+      </w:hyperlink>
+      <w:r>
+        <w:rPr>
+          <w:rFonts w:ascii="Candara" w:hAnsi="Candara" w:cs="Thonburi"/>
+        </w:rPr>
+        <w:t>.)</w:t>
+      </w:r>
+    </w:p>
+    <w:p>
+      <w:pPr>
+        <w:pStyle w:val="ListParagraph"/>
+        <w:numPr>
+          <w:ilvl w:val="0"/>
+          <w:numId w:val="4"/>
+        </w:numPr>
+        <w:autoSpaceDE w:val="0"/>
+        <w:autoSpaceDN w:val="0"/>
+        <w:adjustRightInd w:val="0"/>
+        <w:spacing w:after="0" w:line="240" w:lineRule="auto"/>
+        <w:rPr>
+          <w:rFonts w:ascii="Candara" w:hAnsi="Candara" w:cs="Thonburi"/>
+        </w:rPr>
+      </w:pPr>
+      <w:r>
+        <w:rPr>
+          <w:rFonts w:ascii="Candara" w:hAnsi="Candara" w:cs="Thonburi"/>
+        </w:rPr>
+        <w:t xml:space="preserve">2019 Average Teacher Salary (Minnesota Professional Educator Licensing and Standards Board (PELSB). 2019 Licensed Average Salary by District. Downloaded 4/4/2020 from </w:t>
+      </w:r>
+      <w:hyperlink r:id="rId9" w:history="1">
+        <w:r>
+          <w:rPr>
+            <w:rStyle w:val="Hyperlink"/>
+          </w:rPr>
+          <w:t>https://public.education.mn.gov/MDEAnalytics/PELSB.jsp?TOPICID=437</w:t>
+        </w:r>
+      </w:hyperlink>
+      <w:r>
+        <w:rPr>
+          <w:rFonts w:ascii="Candara" w:hAnsi="Candara" w:cs="Thonburi"/>
+        </w:rPr>
+        <w:t>.)</w:t>
+      </w:r>
+    </w:p>
+    <w:p>
+      <w:pPr>
+        <w:pStyle w:val="ListParagraph"/>
+        <w:numPr>
+          <w:ilvl w:val="0"/>
+          <w:numId w:val="4"/>
+        </w:numPr>
+        <w:autoSpaceDE w:val="0"/>
+        <w:autoSpaceDN w:val="0"/>
+        <w:adjustRightInd w:val="0"/>
+        <w:spacing w:after="0" w:line="240" w:lineRule="auto"/>
+        <w:rPr>
+          <w:rFonts w:ascii="Candara" w:hAnsi="Candara" w:cs="Thonburi"/>
+        </w:rPr>
+      </w:pPr>
+      <w:r>
+        <w:rPr>
+          <w:rFonts w:ascii="Candara" w:hAnsi="Candara" w:cs="Thonburi"/>
+        </w:rPr>
+        <w:lastRenderedPageBreak/>
+        <w:t xml:space="preserve">2019 Percent Proficient in Reading (Minnesota Department of Education (MDE). 2019 Reading MCA MTAS Results. Downloaded 4/4/2020 from </w:t>
+      </w:r>
+      <w:hyperlink r:id="rId10" w:history="1">
+        <w:r>
+          <w:rPr>
+            <w:rStyle w:val="Hyperlink"/>
+          </w:rPr>
+          <w:t>https://public.education.mn.gov/MDEAnalytics/DataTopic.jsp?TOPICID=1</w:t>
+        </w:r>
+      </w:hyperlink>
+      <w:r>
+        <w:rPr>
+          <w:rFonts w:ascii="Candara" w:hAnsi="Candara" w:cs="Thonburi"/>
+        </w:rPr>
+        <w:t>.)</w:t>
+      </w:r>
+    </w:p>
+    <w:p>
+      <w:pPr>
+        <w:autoSpaceDE w:val="0"/>
+        <w:autoSpaceDN w:val="0"/>
+        <w:adjustRightInd w:val="0"/>
+        <w:spacing w:after="0" w:line="240" w:lineRule="auto"/>
+        <w:rPr>
+          <w:rFonts w:ascii="Candara" w:hAnsi="Candara" w:cs="Thonburi"/>
+        </w:rPr>
+      </w:pPr>
+    </w:p>
+    <w:p>
+      <w:pPr>
+        <w:autoSpaceDE w:val="0"/>
+        <w:autoSpaceDN w:val="0"/>
+        <w:adjustRightInd w:val="0"/>
+        <w:spacing w:after="0" w:line="240" w:lineRule="auto"/>
+        <w:rPr>
+          <w:rFonts w:ascii="Candara" w:hAnsi="Candara" w:cs="Thonburi"/>
+        </w:rPr>
+      </w:pPr>
     </w:p>
     <w:p>
       <w:pPr>
@@ -828,7 +1050,7 @@
 </file>
 
 <file path=word/numbering.xml><?xml version="1.0" encoding="utf-8"?>
-<w:numbering xmlns:wpc="http://schemas.microsoft.com/office/word/2010/wordprocessingCanvas" xmlns:cx="http://schemas.microsoft.com/office/drawing/2014/chartex" xmlns:cx1="http://schemas.microsoft.com/office/drawing/2015/9/8/chartex" xmlns:cx2="http://schemas.microsoft.com/office/drawing/2015/10/21/chartex" xmlns:cx3="http://schemas.microsoft.com/office/drawing/2016/5/9/chartex" xmlns:cx4="http://schemas.microsoft.com/office/drawing/2016/5/10/chartex" xmlns:cx5="http://schemas.microsoft.com/office/drawing/2016/5/11/chartex" xmlns:cx6="http://schemas.microsoft.com/office/drawing/2016/5/12/chartex" xmlns:cx7="http://schemas.microsoft.com/office/drawing/2016/5/13/chartex" xmlns:cx8="http://schemas.microsoft.com/office/drawing/2016/5/14/chartex" xmlns:mc="http://schemas.openxmlformats.org/markup-compatibility/2006" xmlns:aink="http://schemas.microsoft.com/office/drawing/2016/ink" xmlns:am3d="http://schemas.microsoft.com/office/drawing/2017/model3d" xmlns:o="urn:schemas-microsoft-com:office:office" xmlns:r="http://schemas.openxmlformats.org/officeDocument/2006/relationships" xmlns:m="http://schemas.openxmlformats.org/officeDocument/2006/math" xmlns:v="urn:schemas-microsoft-com:vml" xmlns:wp14="http://schemas.microsoft.com/office/word/2010/wordprocessingDrawing" xmlns:wp="http://schemas.openxmlformats.org/drawingml/2006/wordprocessingDrawing" xmlns:w10="urn:schemas-microsoft-com:office:word" xmlns:w="http://schemas.openxmlformats.org/wordprocessingml/2006/main" xmlns:w14="http://schemas.microsoft.com/office/word/2010/wordml" xmlns:w15="http://schemas.microsoft.com/office/word/2012/wordml" xmlns:w16cid="http://schemas.microsoft.com/office/word/2016/wordml/cid" xmlns:w16se="http://schemas.microsoft.com/office/word/2015/wordml/symex" xmlns:wpg="http://schemas.microsoft.com/office/word/2010/wordprocessingGroup" xmlns:wpi="http://schemas.microsoft.com/office/word/2010/wordprocessingInk" xmlns:wne="http://schemas.microsoft.com/office/word/2006/wordml" xmlns:wps="http://schemas.microsoft.com/office/word/2010/wordprocessingShape" mc:Ignorable="w14 w15 w16se w16cid wp14">
+<w:numbering xmlns:wpc="http://schemas.microsoft.com/office/word/2010/wordprocessingCanvas" xmlns:cx="http://schemas.microsoft.com/office/drawing/2014/chartex" xmlns:cx1="http://schemas.microsoft.com/office/drawing/2015/9/8/chartex" xmlns:mc="http://schemas.openxmlformats.org/markup-compatibility/2006" xmlns:o="urn:schemas-microsoft-com:office:office" xmlns:r="http://schemas.openxmlformats.org/officeDocument/2006/relationships" xmlns:m="http://schemas.openxmlformats.org/officeDocument/2006/math" xmlns:v="urn:schemas-microsoft-com:vml" xmlns:wp14="http://schemas.microsoft.com/office/word/2010/wordprocessingDrawing" xmlns:wp="http://schemas.openxmlformats.org/drawingml/2006/wordprocessingDrawing" xmlns:w10="urn:schemas-microsoft-com:office:word" xmlns:w="http://schemas.openxmlformats.org/wordprocessingml/2006/main" xmlns:w14="http://schemas.microsoft.com/office/word/2010/wordml" xmlns:w15="http://schemas.microsoft.com/office/word/2012/wordml" xmlns:w16se="http://schemas.microsoft.com/office/word/2015/wordml/symex" xmlns:wpg="http://schemas.microsoft.com/office/word/2010/wordprocessingGroup" xmlns:wpi="http://schemas.microsoft.com/office/word/2010/wordprocessingInk" xmlns:wne="http://schemas.microsoft.com/office/word/2006/wordml" xmlns:wps="http://schemas.microsoft.com/office/word/2010/wordprocessingShape" mc:Ignorable="w14 w15 w16se wp14">
   <w:abstractNum w:abstractNumId="0" w15:restartNumberingAfterBreak="0">
     <w:nsid w:val="1B233F54"/>
     <w:multiLevelType w:val="hybridMultilevel"/>
@@ -943,6 +1165,119 @@
     </w:lvl>
   </w:abstractNum>
   <w:abstractNum w:abstractNumId="1" w15:restartNumberingAfterBreak="0">
+    <w:nsid w:val="43DB5A63"/>
+    <w:multiLevelType w:val="hybridMultilevel"/>
+    <w:tmpl w:val="911ECD04"/>
+    <w:lvl w:ilvl="0" w:tplc="04090001">
+      <w:start w:val="1"/>
+      <w:numFmt w:val="bullet"/>
+      <w:lvlText w:val=""/>
+      <w:lvlJc w:val="left"/>
+      <w:pPr>
+        <w:ind w:left="720" w:hanging="360"/>
+      </w:pPr>
+      <w:rPr>
+        <w:rFonts w:ascii="Symbol" w:hAnsi="Symbol" w:hint="default"/>
+      </w:rPr>
+    </w:lvl>
+    <w:lvl w:ilvl="1" w:tplc="04090003">
+      <w:start w:val="1"/>
+      <w:numFmt w:val="bullet"/>
+      <w:lvlText w:val="o"/>
+      <w:lvlJc w:val="left"/>
+      <w:pPr>
+        <w:ind w:left="1440" w:hanging="360"/>
+      </w:pPr>
+      <w:rPr>
+        <w:rFonts w:ascii="Courier New" w:hAnsi="Courier New" w:cs="Courier New" w:hint="default"/>
+      </w:rPr>
+    </w:lvl>
+    <w:lvl w:ilvl="2" w:tplc="04090005" w:tentative="1">
+      <w:start w:val="1"/>
+      <w:numFmt w:val="bullet"/>
+      <w:lvlText w:val=""/>
+      <w:lvlJc w:val="left"/>
+      <w:pPr>
+        <w:ind w:left="2160" w:hanging="360"/>
+      </w:pPr>
+      <w:rPr>
+        <w:rFonts w:ascii="Wingdings" w:hAnsi="Wingdings" w:hint="default"/>
+      </w:rPr>
+    </w:lvl>
+    <w:lvl w:ilvl="3" w:tplc="04090001" w:tentative="1">
+      <w:start w:val="1"/>
+      <w:numFmt w:val="bullet"/>
+      <w:lvlText w:val=""/>
+      <w:lvlJc w:val="left"/>
+      <w:pPr>
+        <w:ind w:left="2880" w:hanging="360"/>
+      </w:pPr>
+      <w:rPr>
+        <w:rFonts w:ascii="Symbol" w:hAnsi="Symbol" w:hint="default"/>
+      </w:rPr>
+    </w:lvl>
+    <w:lvl w:ilvl="4" w:tplc="04090003" w:tentative="1">
+      <w:start w:val="1"/>
+      <w:numFmt w:val="bullet"/>
+      <w:lvlText w:val="o"/>
+      <w:lvlJc w:val="left"/>
+      <w:pPr>
+        <w:ind w:left="3600" w:hanging="360"/>
+      </w:pPr>
+      <w:rPr>
+        <w:rFonts w:ascii="Courier New" w:hAnsi="Courier New" w:cs="Courier New" w:hint="default"/>
+      </w:rPr>
+    </w:lvl>
+    <w:lvl w:ilvl="5" w:tplc="04090005" w:tentative="1">
+      <w:start w:val="1"/>
+      <w:numFmt w:val="bullet"/>
+      <w:lvlText w:val=""/>
+      <w:lvlJc w:val="left"/>
+      <w:pPr>
+        <w:ind w:left="4320" w:hanging="360"/>
+      </w:pPr>
+      <w:rPr>
+        <w:rFonts w:ascii="Wingdings" w:hAnsi="Wingdings" w:hint="default"/>
+      </w:rPr>
+    </w:lvl>
+    <w:lvl w:ilvl="6" w:tplc="04090001" w:tentative="1">
+      <w:start w:val="1"/>
+      <w:numFmt w:val="bullet"/>
+      <w:lvlText w:val=""/>
+      <w:lvlJc w:val="left"/>
+      <w:pPr>
+        <w:ind w:left="5040" w:hanging="360"/>
+      </w:pPr>
+      <w:rPr>
+        <w:rFonts w:ascii="Symbol" w:hAnsi="Symbol" w:hint="default"/>
+      </w:rPr>
+    </w:lvl>
+    <w:lvl w:ilvl="7" w:tplc="04090003" w:tentative="1">
+      <w:start w:val="1"/>
+      <w:numFmt w:val="bullet"/>
+      <w:lvlText w:val="o"/>
+      <w:lvlJc w:val="left"/>
+      <w:pPr>
+        <w:ind w:left="5760" w:hanging="360"/>
+      </w:pPr>
+      <w:rPr>
+        <w:rFonts w:ascii="Courier New" w:hAnsi="Courier New" w:cs="Courier New" w:hint="default"/>
+      </w:rPr>
+    </w:lvl>
+    <w:lvl w:ilvl="8" w:tplc="04090005" w:tentative="1">
+      <w:start w:val="1"/>
+      <w:numFmt w:val="bullet"/>
+      <w:lvlText w:val=""/>
+      <w:lvlJc w:val="left"/>
+      <w:pPr>
+        <w:ind w:left="6480" w:hanging="360"/>
+      </w:pPr>
+      <w:rPr>
+        <w:rFonts w:ascii="Wingdings" w:hAnsi="Wingdings" w:hint="default"/>
+      </w:rPr>
+    </w:lvl>
+  </w:abstractNum>
+  <w:abstractNum w:abstractNumId="2" w15:restartNumberingAfterBreak="0">
     <w:nsid w:val="5F342184"/>
     <w:multiLevelType w:val="hybridMultilevel"/>
     <w:tmpl w:val="0E5AD2E6"/>
@@ -956,6 +1291,119 @@
       </w:pPr>
       <w:rPr>
         <w:rFonts w:ascii="Wingdings" w:hAnsi="Wingdings" w:hint="default"/>
+      </w:rPr>
+    </w:lvl>
+    <w:lvl w:ilvl="1" w:tplc="04090003" w:tentative="1">
+      <w:start w:val="1"/>
+      <w:numFmt w:val="bullet"/>
+      <w:lvlText w:val="o"/>
+      <w:lvlJc w:val="left"/>
+      <w:pPr>
+        <w:ind w:left="1440" w:hanging="360"/>
+      </w:pPr>
+      <w:rPr>
+        <w:rFonts w:ascii="Courier New" w:hAnsi="Courier New" w:cs="Courier New" w:hint="default"/>
+      </w:rPr>
+    </w:lvl>
+    <w:lvl w:ilvl="2" w:tplc="04090005" w:tentative="1">
+      <w:start w:val="1"/>
+      <w:numFmt w:val="bullet"/>
+      <w:lvlText w:val=""/>
+      <w:lvlJc w:val="left"/>
+      <w:pPr>
+        <w:ind w:left="2160" w:hanging="360"/>
+      </w:pPr>
+      <w:rPr>
+        <w:rFonts w:ascii="Wingdings" w:hAnsi="Wingdings" w:hint="default"/>
+      </w:rPr>
+    </w:lvl>
+    <w:lvl w:ilvl="3" w:tplc="04090001" w:tentative="1">
+      <w:start w:val="1"/>
+      <w:numFmt w:val="bullet"/>
+      <w:lvlText w:val=""/>
+      <w:lvlJc w:val="left"/>
+      <w:pPr>
+        <w:ind w:left="2880" w:hanging="360"/>
+      </w:pPr>
+      <w:rPr>
+        <w:rFonts w:ascii="Symbol" w:hAnsi="Symbol" w:hint="default"/>
+      </w:rPr>
+    </w:lvl>
+    <w:lvl w:ilvl="4" w:tplc="04090003" w:tentative="1">
+      <w:start w:val="1"/>
+      <w:numFmt w:val="bullet"/>
+      <w:lvlText w:val="o"/>
+      <w:lvlJc w:val="left"/>
+      <w:pPr>
+        <w:ind w:left="3600" w:hanging="360"/>
+      </w:pPr>
+      <w:rPr>
+        <w:rFonts w:ascii="Courier New" w:hAnsi="Courier New" w:cs="Courier New" w:hint="default"/>
+      </w:rPr>
+    </w:lvl>
+    <w:lvl w:ilvl="5" w:tplc="04090005" w:tentative="1">
+      <w:start w:val="1"/>
+      <w:numFmt w:val="bullet"/>
+      <w:lvlText w:val=""/>
+      <w:lvlJc w:val="left"/>
+      <w:pPr>
+        <w:ind w:left="4320" w:hanging="360"/>
+      </w:pPr>
+      <w:rPr>
+        <w:rFonts w:ascii="Wingdings" w:hAnsi="Wingdings" w:hint="default"/>
+      </w:rPr>
+    </w:lvl>
+    <w:lvl w:ilvl="6" w:tplc="04090001" w:tentative="1">
+      <w:start w:val="1"/>
+      <w:numFmt w:val="bullet"/>
+      <w:lvlText w:val=""/>
+      <w:lvlJc w:val="left"/>
+      <w:pPr>
+        <w:ind w:left="5040" w:hanging="360"/>
+      </w:pPr>
+      <w:rPr>
+        <w:rFonts w:ascii="Symbol" w:hAnsi="Symbol" w:hint="default"/>
+      </w:rPr>
+    </w:lvl>
+    <w:lvl w:ilvl="7" w:tplc="04090003" w:tentative="1">
+      <w:start w:val="1"/>
+      <w:numFmt w:val="bullet"/>
+      <w:lvlText w:val="o"/>
+      <w:lvlJc w:val="left"/>
+      <w:pPr>
+        <w:ind w:left="5760" w:hanging="360"/>
+      </w:pPr>
+      <w:rPr>
+        <w:rFonts w:ascii="Courier New" w:hAnsi="Courier New" w:cs="Courier New" w:hint="default"/>
+      </w:rPr>
+    </w:lvl>
+    <w:lvl w:ilvl="8" w:tplc="04090005" w:tentative="1">
+      <w:start w:val="1"/>
+      <w:numFmt w:val="bullet"/>
+      <w:lvlText w:val=""/>
+      <w:lvlJc w:val="left"/>
+      <w:pPr>
+        <w:ind w:left="6480" w:hanging="360"/>
+      </w:pPr>
+      <w:rPr>
+        <w:rFonts w:ascii="Wingdings" w:hAnsi="Wingdings" w:hint="default"/>
+      </w:rPr>
+    </w:lvl>
+  </w:abstractNum>
+  <w:abstractNum w:abstractNumId="3" w15:restartNumberingAfterBreak="0">
+    <w:nsid w:val="65750991"/>
+    <w:multiLevelType w:val="hybridMultilevel"/>
+    <w:tmpl w:val="58C27722"/>
+    <w:lvl w:ilvl="0" w:tplc="04090001">
+      <w:start w:val="1"/>
+      <w:numFmt w:val="bullet"/>
+      <w:lvlText w:val=""/>
+      <w:lvlJc w:val="left"/>
+      <w:pPr>
+        <w:ind w:left="720" w:hanging="360"/>
+      </w:pPr>
+      <w:rPr>
+        <w:rFonts w:ascii="Symbol" w:hAnsi="Symbol" w:hint="default"/>
       </w:rPr>
     </w:lvl>
     <w:lvl w:ilvl="1" w:tplc="04090003" w:tentative="1">
@@ -1059,13 +1507,19 @@
     <w:abstractNumId w:val="0"/>
   </w:num>
   <w:num w:numId="2">
+    <w:abstractNumId w:val="2"/>
+  </w:num>
+  <w:num w:numId="3">
+    <w:abstractNumId w:val="3"/>
+  </w:num>
+  <w:num w:numId="4">
     <w:abstractNumId w:val="1"/>
   </w:num>
 </w:numbering>
 </file>
 
 <file path=word/styles.xml><?xml version="1.0" encoding="utf-8"?>
-<w:styles xmlns:mc="http://schemas.openxmlformats.org/markup-compatibility/2006" xmlns:r="http://schemas.openxmlformats.org/officeDocument/2006/relationships" xmlns:w="http://schemas.openxmlformats.org/wordprocessingml/2006/main" xmlns:w14="http://schemas.microsoft.com/office/word/2010/wordml" xmlns:w15="http://schemas.microsoft.com/office/word/2012/wordml" xmlns:w16cid="http://schemas.microsoft.com/office/word/2016/wordml/cid" xmlns:w16se="http://schemas.microsoft.com/office/word/2015/wordml/symex" mc:Ignorable="w14 w15 w16se w16cid">
+<w:styles xmlns:mc="http://schemas.openxmlformats.org/markup-compatibility/2006" xmlns:r="http://schemas.openxmlformats.org/officeDocument/2006/relationships" xmlns:w="http://schemas.openxmlformats.org/wordprocessingml/2006/main" xmlns:w14="http://schemas.microsoft.com/office/word/2010/wordml" xmlns:w15="http://schemas.microsoft.com/office/word/2012/wordml" xmlns:w16se="http://schemas.microsoft.com/office/word/2015/wordml/symex" mc:Ignorable="w14 w15 w16se">
   <w:docDefaults>
     <w:rPrDefault>
       <w:rPr>
@@ -1081,7 +1535,7 @@
       </w:pPr>
     </w:pPrDefault>
   </w:docDefaults>
-  <w:latentStyles w:defLockedState="0" w:defUIPriority="99" w:defSemiHidden="0" w:defUnhideWhenUsed="0" w:defQFormat="0" w:count="376">
+  <w:latentStyles w:defLockedState="0" w:defUIPriority="99" w:defSemiHidden="0" w:defUnhideWhenUsed="0" w:defQFormat="0" w:count="371">
     <w:lsdException w:name="Normal" w:uiPriority="0" w:qFormat="1"/>
     <w:lsdException w:name="heading 1" w:uiPriority="9" w:qFormat="1"/>
     <w:lsdException w:name="heading 2" w:semiHidden="1" w:uiPriority="9" w:unhideWhenUsed="1" w:qFormat="1"/>
@@ -1453,11 +1907,6 @@
     <w:lsdException w:name="List Table 5 Dark Accent 6" w:uiPriority="50"/>
     <w:lsdException w:name="List Table 6 Colorful Accent 6" w:uiPriority="51"/>
     <w:lsdException w:name="List Table 7 Colorful Accent 6" w:uiPriority="52"/>
-    <w:lsdException w:name="Mention" w:semiHidden="1" w:unhideWhenUsed="1"/>
-    <w:lsdException w:name="Smart Hyperlink" w:semiHidden="1" w:unhideWhenUsed="1"/>
-    <w:lsdException w:name="Hashtag" w:semiHidden="1" w:unhideWhenUsed="1"/>
-    <w:lsdException w:name="Unresolved Mention" w:semiHidden="1" w:unhideWhenUsed="1"/>
-    <w:lsdException w:name="Smart Link" w:semiHidden="1" w:unhideWhenUsed="1"/>
   </w:latentStyles>
   <w:style w:type="paragraph" w:default="1" w:styleId="Normal">
     <w:name w:val="Normal"/>
@@ -1512,7 +1961,7 @@
       <w:u w:val="single"/>
     </w:rPr>
   </w:style>
-  <w:style w:type="character" w:styleId="UnresolvedMention">
+  <w:style w:type="character" w:customStyle="1" w:styleId="UnresolvedMention">
     <w:name w:val="Unresolved Mention"/>
     <w:basedOn w:val="DefaultParagraphFont"/>
     <w:uiPriority w:val="99"/>

</xml_diff>